<commit_message>
UPDATE #18.13.0: Added a section with research
</commit_message>
<xml_diff>
--- a/18 - Spike - Sprites & Graphics/Spike_18.docx
+++ b/18 - Spike - Sprites & Graphics/Spike_18.docx
@@ -40,16 +40,7 @@
           <w:sz w:val="28"/>
           <w:szCs w:val="28"/>
         </w:rPr>
-        <w:t>1</w:t>
-      </w:r>
-      <w:r>
-        <w:rPr>
-          <w:rFonts w:eastAsia="MS Mincho" w:cstheme="minorHAnsi"/>
-          <w:color w:val="000000" w:themeColor="text1"/>
-          <w:sz w:val="28"/>
-          <w:szCs w:val="28"/>
-        </w:rPr>
-        <w:t>8</w:t>
+        <w:t>18</w:t>
       </w:r>
     </w:p>
     <w:p>
@@ -89,34 +80,7 @@
           <w:sz w:val="28"/>
           <w:szCs w:val="28"/>
         </w:rPr>
-        <w:t>1</w:t>
-      </w:r>
-      <w:r>
-        <w:rPr>
-          <w:rFonts w:eastAsia="MS Mincho" w:cstheme="minorHAnsi"/>
-          <w:color w:val="000000" w:themeColor="text1"/>
-          <w:sz w:val="28"/>
-          <w:szCs w:val="28"/>
-        </w:rPr>
-        <w:t>8</w:t>
-      </w:r>
-      <w:r>
-        <w:rPr>
-          <w:rFonts w:eastAsia="MS Mincho" w:cstheme="minorHAnsi"/>
-          <w:color w:val="000000" w:themeColor="text1"/>
-          <w:sz w:val="28"/>
-          <w:szCs w:val="28"/>
-        </w:rPr>
-        <w:t xml:space="preserve"> – </w:t>
-      </w:r>
-      <w:r>
-        <w:rPr>
-          <w:rFonts w:eastAsia="MS Mincho" w:cstheme="minorHAnsi"/>
-          <w:color w:val="000000" w:themeColor="text1"/>
-          <w:sz w:val="28"/>
-          <w:szCs w:val="28"/>
-        </w:rPr>
-        <w:t>Sprites and Graphics</w:t>
+        <w:t>18 – Sprites and Graphics</w:t>
       </w:r>
     </w:p>
     <w:p>
@@ -207,13 +171,7 @@
         <w:jc w:val="both"/>
       </w:pPr>
       <w:r>
-        <w:t xml:space="preserve">The goal of this spike is to teach the developer how to </w:t>
-      </w:r>
-      <w:r>
-        <w:t>load and display images and sprites</w:t>
-      </w:r>
-      <w:r>
-        <w:t>.</w:t>
+        <w:t>The goal of this spike is to teach the developer how to load and display images and sprites.</w:t>
       </w:r>
     </w:p>
     <w:p>
@@ -315,7 +273,7 @@
         <w:ind w:left="567"/>
         <w:jc w:val="both"/>
       </w:pPr>
-      <w:hyperlink r:id="rId5" w:history="1">
+      <w:hyperlink r:id="rId7" w:history="1">
         <w:r>
           <w:rPr>
             <w:rStyle w:val="Hyperlink"/>
@@ -346,12 +304,46 @@
         <w:ind w:left="567"/>
         <w:jc w:val="both"/>
       </w:pPr>
-      <w:hyperlink r:id="rId6" w:history="1">
+      <w:hyperlink r:id="rId8" w:history="1">
         <w:r>
           <w:rPr>
             <w:rStyle w:val="Hyperlink"/>
           </w:rPr>
           <w:t>https://gamedevelopment.tutsplus.com/tutorials/an-introduction-to-spritesheet-animation--gamedev-13099</w:t>
+        </w:r>
+      </w:hyperlink>
+      <w:r>
+        <w:t xml:space="preserve"> </w:t>
+      </w:r>
+    </w:p>
+    <w:p>
+      <w:pPr>
+        <w:pStyle w:val="ListParagraph"/>
+        <w:numPr>
+          <w:ilvl w:val="0"/>
+          <w:numId w:val="2"/>
+        </w:numPr>
+        <w:spacing w:after="0"/>
+        <w:ind w:left="567"/>
+        <w:jc w:val="both"/>
+      </w:pPr>
+      <w:r>
+        <w:t>Why use a sprite sheet?</w:t>
+      </w:r>
+    </w:p>
+    <w:p>
+      <w:pPr>
+        <w:pStyle w:val="ListParagraph"/>
+        <w:spacing w:after="0"/>
+        <w:ind w:left="567"/>
+        <w:jc w:val="both"/>
+      </w:pPr>
+      <w:hyperlink r:id="rId9" w:history="1">
+        <w:r>
+          <w:rPr>
+            <w:rStyle w:val="Hyperlink"/>
+          </w:rPr>
+          <w:t>https://www.codeandweb.com/what-is-a-sprite-sheet-performance</w:t>
         </w:r>
       </w:hyperlink>
       <w:r>
@@ -477,7 +469,7 @@
                     <pic:cNvPicPr/>
                   </pic:nvPicPr>
                   <pic:blipFill>
-                    <a:blip r:embed="rId7"/>
+                    <a:blip r:embed="rId10"/>
                     <a:stretch>
                       <a:fillRect/>
                     </a:stretch>
@@ -505,6 +497,9 @@
         <w:jc w:val="center"/>
       </w:pPr>
       <w:r>
+        <w:rPr>
+          <w:noProof/>
+        </w:rPr>
         <w:drawing>
           <wp:inline distT="0" distB="0" distL="0" distR="0" wp14:anchorId="6F77B998" wp14:editId="5F17EB90">
             <wp:extent cx="3057952" cy="161948"/>
@@ -521,7 +516,7 @@
                     <pic:cNvPicPr/>
                   </pic:nvPicPr>
                   <pic:blipFill>
-                    <a:blip r:embed="rId8"/>
+                    <a:blip r:embed="rId11"/>
                     <a:stretch>
                       <a:fillRect/>
                     </a:stretch>
@@ -578,6 +573,9 @@
         <w:jc w:val="center"/>
       </w:pPr>
       <w:r>
+        <w:rPr>
+          <w:noProof/>
+        </w:rPr>
         <w:drawing>
           <wp:inline distT="0" distB="0" distL="0" distR="0" wp14:anchorId="3B9496DF" wp14:editId="4E6CB07E">
             <wp:extent cx="3172268" cy="590632"/>
@@ -594,7 +592,7 @@
                     <pic:cNvPicPr/>
                   </pic:nvPicPr>
                   <pic:blipFill>
-                    <a:blip r:embed="rId9"/>
+                    <a:blip r:embed="rId12"/>
                     <a:stretch>
                       <a:fillRect/>
                     </a:stretch>
@@ -730,7 +728,7 @@
                     </pic:cNvPicPr>
                   </pic:nvPicPr>
                   <pic:blipFill>
-                    <a:blip r:embed="rId10" cstate="print">
+                    <a:blip r:embed="rId13" cstate="print">
                       <a:extLst>
                         <a:ext uri="{28A0092B-C50C-407E-A947-70E740481C1C}">
                           <a14:useLocalDpi xmlns:a14="http://schemas.microsoft.com/office/drawing/2010/main" val="0"/>
@@ -770,24 +768,14 @@
       <w:r>
         <w:t xml:space="preserve">Fig </w:t>
       </w:r>
-      <w:r>
-        <w:fldChar w:fldCharType="begin"/>
-      </w:r>
-      <w:r>
-        <w:instrText xml:space="preserve"> SEQ Fig \* ARABIC </w:instrText>
-      </w:r>
-      <w:r>
-        <w:fldChar w:fldCharType="separate"/>
-      </w:r>
-      <w:r>
-        <w:rPr>
-          <w:noProof/>
-        </w:rPr>
-        <w:t>1</w:t>
-      </w:r>
-      <w:r>
-        <w:fldChar w:fldCharType="end"/>
-      </w:r>
+      <w:fldSimple w:instr=" SEQ Fig \* ARABIC ">
+        <w:r>
+          <w:rPr>
+            <w:noProof/>
+          </w:rPr>
+          <w:t>1</w:t>
+        </w:r>
+      </w:fldSimple>
       <w:r>
         <w:t>. The sprite sheet we'll be using for this Spike</w:t>
       </w:r>
@@ -811,237 +799,14 @@
         <w:jc w:val="center"/>
       </w:pPr>
       <w:r>
+        <w:rPr>
+          <w:noProof/>
+        </w:rPr>
         <w:drawing>
           <wp:inline distT="0" distB="0" distL="0" distR="0" wp14:anchorId="798CE973" wp14:editId="2DE4E52D">
             <wp:extent cx="2267266" cy="419158"/>
             <wp:effectExtent l="0" t="0" r="0" b="0"/>
             <wp:docPr id="9" name="Picture 9"/>
-            <wp:cNvGraphicFramePr>
-              <a:graphicFrameLocks xmlns:a="http://schemas.openxmlformats.org/drawingml/2006/main" noChangeAspect="1"/>
-            </wp:cNvGraphicFramePr>
-            <a:graphic xmlns:a="http://schemas.openxmlformats.org/drawingml/2006/main">
-              <a:graphicData uri="http://schemas.openxmlformats.org/drawingml/2006/picture">
-                <pic:pic xmlns:pic="http://schemas.openxmlformats.org/drawingml/2006/picture">
-                  <pic:nvPicPr>
-                    <pic:cNvPr id="1" name=""/>
-                    <pic:cNvPicPr/>
-                  </pic:nvPicPr>
-                  <pic:blipFill>
-                    <a:blip r:embed="rId11"/>
-                    <a:stretch>
-                      <a:fillRect/>
-                    </a:stretch>
-                  </pic:blipFill>
-                  <pic:spPr>
-                    <a:xfrm>
-                      <a:off x="0" y="0"/>
-                      <a:ext cx="2267266" cy="419158"/>
-                    </a:xfrm>
-                    <a:prstGeom prst="rect">
-                      <a:avLst/>
-                    </a:prstGeom>
-                  </pic:spPr>
-                </pic:pic>
-              </a:graphicData>
-            </a:graphic>
-          </wp:inline>
-        </w:drawing>
-      </w:r>
-    </w:p>
-    <w:p>
-      <w:pPr>
-        <w:keepNext/>
-        <w:spacing w:after="0"/>
-        <w:jc w:val="center"/>
-      </w:pPr>
-      <w:r>
-        <w:drawing>
-          <wp:inline distT="0" distB="0" distL="0" distR="0" wp14:anchorId="07D204A3" wp14:editId="1F08A3C1">
-            <wp:extent cx="4706007" cy="238158"/>
-            <wp:effectExtent l="0" t="0" r="0" b="9525"/>
-            <wp:docPr id="10" name="Picture 10"/>
-            <wp:cNvGraphicFramePr>
-              <a:graphicFrameLocks xmlns:a="http://schemas.openxmlformats.org/drawingml/2006/main" noChangeAspect="1"/>
-            </wp:cNvGraphicFramePr>
-            <a:graphic xmlns:a="http://schemas.openxmlformats.org/drawingml/2006/main">
-              <a:graphicData uri="http://schemas.openxmlformats.org/drawingml/2006/picture">
-                <pic:pic xmlns:pic="http://schemas.openxmlformats.org/drawingml/2006/picture">
-                  <pic:nvPicPr>
-                    <pic:cNvPr id="1" name=""/>
-                    <pic:cNvPicPr/>
-                  </pic:nvPicPr>
-                  <pic:blipFill>
-                    <a:blip r:embed="rId12"/>
-                    <a:stretch>
-                      <a:fillRect/>
-                    </a:stretch>
-                  </pic:blipFill>
-                  <pic:spPr>
-                    <a:xfrm>
-                      <a:off x="0" y="0"/>
-                      <a:ext cx="4706007" cy="238158"/>
-                    </a:xfrm>
-                    <a:prstGeom prst="rect">
-                      <a:avLst/>
-                    </a:prstGeom>
-                  </pic:spPr>
-                </pic:pic>
-              </a:graphicData>
-            </a:graphic>
-          </wp:inline>
-        </w:drawing>
-      </w:r>
-    </w:p>
-    <w:p>
-      <w:pPr>
-        <w:pStyle w:val="Caption"/>
-        <w:jc w:val="center"/>
-      </w:pPr>
-      <w:r>
-        <w:t xml:space="preserve">Fig </w:t>
-      </w:r>
-      <w:r>
-        <w:fldChar w:fldCharType="begin"/>
-      </w:r>
-      <w:r>
-        <w:instrText xml:space="preserve"> SEQ Fig \* ARABIC </w:instrText>
-      </w:r>
-      <w:r>
-        <w:fldChar w:fldCharType="separate"/>
-      </w:r>
-      <w:r>
-        <w:rPr>
-          <w:noProof/>
-        </w:rPr>
-        <w:t>2</w:t>
-      </w:r>
-      <w:r>
-        <w:fldChar w:fldCharType="end"/>
-      </w:r>
-      <w:r>
-        <w:t>. How to get the size of the entire sheet</w:t>
-      </w:r>
-    </w:p>
-    <w:p>
-      <w:pPr>
-        <w:keepNext/>
-        <w:spacing w:after="0"/>
-        <w:jc w:val="center"/>
-      </w:pPr>
-      <w:r>
-        <w:drawing>
-          <wp:inline distT="0" distB="0" distL="0" distR="0" wp14:anchorId="6609C305" wp14:editId="1F8B90A7">
-            <wp:extent cx="2181529" cy="428685"/>
-            <wp:effectExtent l="0" t="0" r="0" b="9525"/>
-            <wp:docPr id="11" name="Picture 11"/>
-            <wp:cNvGraphicFramePr>
-              <a:graphicFrameLocks xmlns:a="http://schemas.openxmlformats.org/drawingml/2006/main" noChangeAspect="1"/>
-            </wp:cNvGraphicFramePr>
-            <a:graphic xmlns:a="http://schemas.openxmlformats.org/drawingml/2006/main">
-              <a:graphicData uri="http://schemas.openxmlformats.org/drawingml/2006/picture">
-                <pic:pic xmlns:pic="http://schemas.openxmlformats.org/drawingml/2006/picture">
-                  <pic:nvPicPr>
-                    <pic:cNvPr id="1" name=""/>
-                    <pic:cNvPicPr/>
-                  </pic:nvPicPr>
-                  <pic:blipFill>
-                    <a:blip r:embed="rId13"/>
-                    <a:stretch>
-                      <a:fillRect/>
-                    </a:stretch>
-                  </pic:blipFill>
-                  <pic:spPr>
-                    <a:xfrm>
-                      <a:off x="0" y="0"/>
-                      <a:ext cx="2181529" cy="428685"/>
-                    </a:xfrm>
-                    <a:prstGeom prst="rect">
-                      <a:avLst/>
-                    </a:prstGeom>
-                  </pic:spPr>
-                </pic:pic>
-              </a:graphicData>
-            </a:graphic>
-          </wp:inline>
-        </w:drawing>
-      </w:r>
-    </w:p>
-    <w:p>
-      <w:pPr>
-        <w:pStyle w:val="Caption"/>
-        <w:jc w:val="center"/>
-      </w:pPr>
-      <w:r>
-        <w:t xml:space="preserve">Fig </w:t>
-      </w:r>
-      <w:r>
-        <w:fldChar w:fldCharType="begin"/>
-      </w:r>
-      <w:r>
-        <w:instrText xml:space="preserve"> SEQ Fig \* ARABIC </w:instrText>
-      </w:r>
-      <w:r>
-        <w:fldChar w:fldCharType="separate"/>
-      </w:r>
-      <w:r>
-        <w:rPr>
-          <w:noProof/>
-        </w:rPr>
-        <w:t>3</w:t>
-      </w:r>
-      <w:r>
-        <w:fldChar w:fldCharType="end"/>
-      </w:r>
-      <w:r>
-        <w:t>. The sheet is 3 frames wide</w:t>
-      </w:r>
-      <w:r>
-        <w:rPr>
-          <w:noProof/>
-        </w:rPr>
-        <w:t xml:space="preserve"> and 1 frame high, so we’ll divide the size accordingly</w:t>
-      </w:r>
-    </w:p>
-    <w:p>
-      <w:pPr>
-        <w:pStyle w:val="Heading2"/>
-      </w:pPr>
-      <w:r>
-        <w:t xml:space="preserve">Step 2: </w:t>
-      </w:r>
-      <w:r>
-        <w:t>Create a Rect</w:t>
-      </w:r>
-    </w:p>
-    <w:p>
-      <w:pPr>
-        <w:jc w:val="both"/>
-      </w:pPr>
-      <w:r>
-        <w:t>We’ve defined the dimensions of a frame, now we need to create a rect - something that can use t</w:t>
-      </w:r>
-      <w:r>
-        <w:t xml:space="preserve">his </w:t>
-      </w:r>
-      <w:r>
-        <w:t>dimension data</w:t>
-      </w:r>
-      <w:r>
-        <w:t>. Think of this like a viewport that only shows an area of a texture.</w:t>
-      </w:r>
-    </w:p>
-    <w:p>
-      <w:pPr>
-        <w:keepNext/>
-        <w:spacing w:after="0"/>
-        <w:jc w:val="center"/>
-      </w:pPr>
-      <w:r>
-        <w:drawing>
-          <wp:inline distT="0" distB="0" distL="0" distR="0" wp14:anchorId="77469D84" wp14:editId="6B15CF21">
-            <wp:extent cx="2172003" cy="771633"/>
-            <wp:effectExtent l="0" t="0" r="0" b="9525"/>
-            <wp:docPr id="12" name="Picture 12"/>
             <wp:cNvGraphicFramePr>
               <a:graphicFrameLocks xmlns:a="http://schemas.openxmlformats.org/drawingml/2006/main" noChangeAspect="1"/>
             </wp:cNvGraphicFramePr>
@@ -1061,7 +826,7 @@
                   <pic:spPr>
                     <a:xfrm>
                       <a:off x="0" y="0"/>
-                      <a:ext cx="2172003" cy="771633"/>
+                      <a:ext cx="2267266" cy="419158"/>
                     </a:xfrm>
                     <a:prstGeom prst="rect">
                       <a:avLst/>
@@ -1076,123 +841,6 @@
     </w:p>
     <w:p>
       <w:pPr>
-        <w:pStyle w:val="Caption"/>
-        <w:jc w:val="center"/>
-      </w:pPr>
-      <w:r>
-        <w:t xml:space="preserve">Fig </w:t>
-      </w:r>
-      <w:r>
-        <w:fldChar w:fldCharType="begin"/>
-      </w:r>
-      <w:r>
-        <w:instrText xml:space="preserve"> SEQ Fig \* ARABIC </w:instrText>
-      </w:r>
-      <w:r>
-        <w:fldChar w:fldCharType="separate"/>
-      </w:r>
-      <w:r>
-        <w:rPr>
-          <w:noProof/>
-        </w:rPr>
-        <w:t>4</w:t>
-      </w:r>
-      <w:r>
-        <w:fldChar w:fldCharType="end"/>
-      </w:r>
-      <w:r>
-        <w:t>. How to create a rect</w:t>
-      </w:r>
-    </w:p>
-    <w:p>
-      <w:pPr>
-        <w:pStyle w:val="Heading2"/>
-        <w:rPr>
-          <w:noProof/>
-        </w:rPr>
-      </w:pPr>
-      <w:r>
-        <w:rPr>
-          <w:noProof/>
-        </w:rPr>
-        <w:t>Step 3: Assign a frame to the rect</w:t>
-      </w:r>
-    </w:p>
-    <w:p>
-      <w:pPr>
-        <w:keepNext/>
-        <w:spacing w:after="0"/>
-        <w:rPr>
-          <w:noProof/>
-        </w:rPr>
-      </w:pPr>
-      <w:r>
-        <w:rPr>
-          <w:noProof/>
-        </w:rPr>
-        <w:t>We</w:t>
-      </w:r>
-      <w:r>
-        <w:rPr>
-          <w:noProof/>
-        </w:rPr>
-        <w:t xml:space="preserve"> can </w:t>
-      </w:r>
-      <w:r>
-        <w:rPr>
-          <w:noProof/>
-        </w:rPr>
-        <w:t xml:space="preserve">then </w:t>
-      </w:r>
-      <w:r>
-        <w:rPr>
-          <w:noProof/>
-        </w:rPr>
-        <w:t xml:space="preserve">make the rect display a particular frame by </w:t>
-      </w:r>
-      <w:r>
-        <w:rPr>
-          <w:noProof/>
-        </w:rPr>
-        <w:t>moving</w:t>
-      </w:r>
-      <w:r>
-        <w:rPr>
-          <w:noProof/>
-        </w:rPr>
-        <w:t xml:space="preserve"> it using the frame unit we’ve defined earlier (ie. Move 1 frame to the right, move 5 frames downward, etc.)</w:t>
-      </w:r>
-      <w:r>
-        <w:rPr>
-          <w:noProof/>
-        </w:rPr>
-        <w:t xml:space="preserve">. </w:t>
-      </w:r>
-    </w:p>
-    <w:p>
-      <w:pPr>
-        <w:keepNext/>
-        <w:rPr>
-          <w:noProof/>
-        </w:rPr>
-      </w:pPr>
-      <w:r>
-        <w:rPr>
-          <w:b/>
-          <w:bCs/>
-          <w:noProof/>
-        </w:rPr>
-        <w:t>NOTE</w:t>
-      </w:r>
-      <w:r>
-        <w:rPr>
-          <w:noProof/>
-        </w:rPr>
-        <w:t>: The first frame is frame 0, not frame 1.</w:t>
-      </w:r>
-    </w:p>
-    <w:p>
-      <w:pPr>
         <w:keepNext/>
         <w:spacing w:after="0"/>
         <w:jc w:val="center"/>
@@ -1202,10 +850,10 @@
           <w:noProof/>
         </w:rPr>
         <w:drawing>
-          <wp:inline distT="0" distB="0" distL="0" distR="0" wp14:anchorId="508ED697" wp14:editId="12CB50AD">
-            <wp:extent cx="1991003" cy="181000"/>
-            <wp:effectExtent l="0" t="0" r="9525" b="9525"/>
-            <wp:docPr id="17" name="Picture 17"/>
+          <wp:inline distT="0" distB="0" distL="0" distR="0" wp14:anchorId="07D204A3" wp14:editId="1F08A3C1">
+            <wp:extent cx="4706007" cy="238158"/>
+            <wp:effectExtent l="0" t="0" r="0" b="9525"/>
+            <wp:docPr id="10" name="Picture 10"/>
             <wp:cNvGraphicFramePr>
               <a:graphicFrameLocks xmlns:a="http://schemas.openxmlformats.org/drawingml/2006/main" noChangeAspect="1"/>
             </wp:cNvGraphicFramePr>
@@ -1225,7 +873,7 @@
                   <pic:spPr>
                     <a:xfrm>
                       <a:off x="0" y="0"/>
-                      <a:ext cx="1991003" cy="181000"/>
+                      <a:ext cx="4706007" cy="238158"/>
                     </a:xfrm>
                     <a:prstGeom prst="rect">
                       <a:avLst/>
@@ -1246,52 +894,16 @@
       <w:r>
         <w:t xml:space="preserve">Fig </w:t>
       </w:r>
-      <w:r>
-        <w:fldChar w:fldCharType="begin"/>
-      </w:r>
-      <w:r>
-        <w:instrText xml:space="preserve"> SEQ Fig \* ARABIC </w:instrText>
-      </w:r>
-      <w:r>
-        <w:fldChar w:fldCharType="separate"/>
-      </w:r>
-      <w:r>
-        <w:rPr>
-          <w:noProof/>
-        </w:rPr>
-        <w:t>5</w:t>
-      </w:r>
-      <w:r>
-        <w:fldChar w:fldCharType="end"/>
-      </w:r>
-      <w:r>
-        <w:t xml:space="preserve">. This will </w:t>
-      </w:r>
-      <w:r>
-        <w:t>display frame 3 in the sheet</w:t>
-      </w:r>
-      <w:r>
-        <w:t xml:space="preserve"> we’re using</w:t>
-      </w:r>
-    </w:p>
-    <w:p>
-      <w:pPr>
-        <w:pStyle w:val="Heading2"/>
-        <w:rPr>
-          <w:noProof/>
-        </w:rPr>
-      </w:pPr>
-      <w:r>
-        <w:rPr>
-          <w:noProof/>
-        </w:rPr>
-        <w:lastRenderedPageBreak/>
-        <w:t>Step 4: Display the frame</w:t>
-      </w:r>
-    </w:p>
-    <w:p>
-      <w:r>
-        <w:t>Displaying a frame of a sprite sheet is handled in a similar way as displaying an image, the only difference is you need to pass in the rect along with the sprite sheet, and any transform you want to apply to the sprite (scale, position, etc.)</w:t>
+      <w:fldSimple w:instr=" SEQ Fig \* ARABIC ">
+        <w:r>
+          <w:rPr>
+            <w:noProof/>
+          </w:rPr>
+          <w:t>2</w:t>
+        </w:r>
+      </w:fldSimple>
+      <w:r>
+        <w:t>. How to get the size of the entire sheet</w:t>
       </w:r>
     </w:p>
     <w:p>
@@ -1305,10 +917,10 @@
           <w:noProof/>
         </w:rPr>
         <w:drawing>
-          <wp:inline distT="0" distB="0" distL="0" distR="0" wp14:anchorId="26BEF42F" wp14:editId="06AA6B52">
-            <wp:extent cx="5106113" cy="495369"/>
-            <wp:effectExtent l="0" t="0" r="0" b="0"/>
-            <wp:docPr id="15" name="Picture 15"/>
+          <wp:inline distT="0" distB="0" distL="0" distR="0" wp14:anchorId="6609C305" wp14:editId="1F8B90A7">
+            <wp:extent cx="2181529" cy="428685"/>
+            <wp:effectExtent l="0" t="0" r="0" b="9525"/>
+            <wp:docPr id="11" name="Picture 11"/>
             <wp:cNvGraphicFramePr>
               <a:graphicFrameLocks xmlns:a="http://schemas.openxmlformats.org/drawingml/2006/main" noChangeAspect="1"/>
             </wp:cNvGraphicFramePr>
@@ -1328,7 +940,7 @@
                   <pic:spPr>
                     <a:xfrm>
                       <a:off x="0" y="0"/>
-                      <a:ext cx="5106113" cy="495369"/>
+                      <a:ext cx="2181529" cy="428685"/>
                     </a:xfrm>
                     <a:prstGeom prst="rect">
                       <a:avLst/>
@@ -1349,32 +961,63 @@
       <w:r>
         <w:t xml:space="preserve">Fig </w:t>
       </w:r>
-      <w:r>
-        <w:fldChar w:fldCharType="begin"/>
-      </w:r>
-      <w:r>
-        <w:instrText xml:space="preserve"> SEQ Fig \* ARABIC </w:instrText>
-      </w:r>
-      <w:r>
-        <w:fldChar w:fldCharType="separate"/>
-      </w:r>
-      <w:r>
-        <w:rPr>
-          <w:noProof/>
-        </w:rPr>
-        <w:t>6</w:t>
-      </w:r>
-      <w:r>
-        <w:fldChar w:fldCharType="end"/>
-      </w:r>
-      <w:r>
-        <w:t xml:space="preserve">. </w:t>
-      </w:r>
-      <w:r>
-        <w:t xml:space="preserve">How to display a </w:t>
-      </w:r>
-      <w:r>
-        <w:t>frame of a sprite sheet</w:t>
+      <w:fldSimple w:instr=" SEQ Fig \* ARABIC ">
+        <w:r>
+          <w:rPr>
+            <w:noProof/>
+          </w:rPr>
+          <w:t>3</w:t>
+        </w:r>
+      </w:fldSimple>
+      <w:r>
+        <w:t>. The sheet is 3 frames wide</w:t>
+      </w:r>
+      <w:r>
+        <w:rPr>
+          <w:noProof/>
+        </w:rPr>
+        <w:t xml:space="preserve"> and 1 frame high, so we’ll divide the size accordingly</w:t>
+      </w:r>
+    </w:p>
+    <w:p>
+      <w:pPr>
+        <w:pStyle w:val="Heading2"/>
+      </w:pPr>
+      <w:r>
+        <w:t xml:space="preserve">Step 2: </w:t>
+      </w:r>
+      <w:r>
+        <w:t xml:space="preserve">Create a </w:t>
+      </w:r>
+      <w:proofErr w:type="spellStart"/>
+      <w:r>
+        <w:t>Rect</w:t>
+      </w:r>
+      <w:proofErr w:type="spellEnd"/>
+    </w:p>
+    <w:p>
+      <w:pPr>
+        <w:jc w:val="both"/>
+      </w:pPr>
+      <w:r>
+        <w:t xml:space="preserve">We’ve defined the dimensions of a frame, now we need to create a </w:t>
+      </w:r>
+      <w:proofErr w:type="spellStart"/>
+      <w:r>
+        <w:t>rect</w:t>
+      </w:r>
+      <w:proofErr w:type="spellEnd"/>
+      <w:r>
+        <w:t xml:space="preserve"> - something that can use t</w:t>
+      </w:r>
+      <w:r>
+        <w:t xml:space="preserve">his </w:t>
+      </w:r>
+      <w:r>
+        <w:t>dimension data</w:t>
+      </w:r>
+      <w:r>
+        <w:t>. Think of this like a viewport that only shows an area of a texture.</w:t>
       </w:r>
     </w:p>
     <w:p>
@@ -1384,11 +1027,14 @@
         <w:jc w:val="center"/>
       </w:pPr>
       <w:r>
+        <w:rPr>
+          <w:noProof/>
+        </w:rPr>
         <w:drawing>
-          <wp:inline distT="0" distB="0" distL="0" distR="0" wp14:anchorId="669C97F2" wp14:editId="207E0EEF">
-            <wp:extent cx="3343742" cy="1295581"/>
-            <wp:effectExtent l="0" t="0" r="9525" b="0"/>
-            <wp:docPr id="22" name="Picture 22"/>
+          <wp:inline distT="0" distB="0" distL="0" distR="0" wp14:anchorId="77469D84" wp14:editId="6B15CF21">
+            <wp:extent cx="2172003" cy="771633"/>
+            <wp:effectExtent l="0" t="0" r="0" b="9525"/>
+            <wp:docPr id="12" name="Picture 12"/>
             <wp:cNvGraphicFramePr>
               <a:graphicFrameLocks xmlns:a="http://schemas.openxmlformats.org/drawingml/2006/main" noChangeAspect="1"/>
             </wp:cNvGraphicFramePr>
@@ -1408,7 +1054,7 @@
                   <pic:spPr>
                     <a:xfrm>
                       <a:off x="0" y="0"/>
-                      <a:ext cx="3343742" cy="1295581"/>
+                      <a:ext cx="2172003" cy="771633"/>
                     </a:xfrm>
                     <a:prstGeom prst="rect">
                       <a:avLst/>
@@ -1429,65 +1075,108 @@
       <w:r>
         <w:t xml:space="preserve">Fig </w:t>
       </w:r>
-      <w:r>
-        <w:fldChar w:fldCharType="begin"/>
-      </w:r>
-      <w:r>
-        <w:instrText xml:space="preserve"> SEQ Fig \* ARABIC </w:instrText>
-      </w:r>
-      <w:r>
-        <w:fldChar w:fldCharType="separate"/>
-      </w:r>
-      <w:r>
-        <w:rPr>
-          <w:noProof/>
-        </w:rPr>
-        <w:t>7</w:t>
-      </w:r>
-      <w:r>
-        <w:fldChar w:fldCharType="end"/>
-      </w:r>
-      <w:r>
-        <w:t xml:space="preserve">. For this example, </w:t>
-      </w:r>
-      <w:r>
-        <w:t>a frame will have</w:t>
-      </w:r>
-      <w:r>
-        <w:t xml:space="preserve"> a size of 170x300 </w:t>
-      </w:r>
-      <w:r>
-        <w:t xml:space="preserve">and displayed </w:t>
-      </w:r>
-      <w:r>
-        <w:t>at a random location on the screen</w:t>
-      </w:r>
-    </w:p>
-    <w:p/>
+      <w:fldSimple w:instr=" SEQ Fig \* ARABIC ">
+        <w:r>
+          <w:rPr>
+            <w:noProof/>
+          </w:rPr>
+          <w:t>4</w:t>
+        </w:r>
+      </w:fldSimple>
+      <w:r>
+        <w:t xml:space="preserve">. How to create a </w:t>
+      </w:r>
+      <w:proofErr w:type="spellStart"/>
+      <w:r>
+        <w:t>rect</w:t>
+      </w:r>
+      <w:proofErr w:type="spellEnd"/>
+    </w:p>
     <w:p>
       <w:pPr>
         <w:pStyle w:val="Heading2"/>
-        <w:numPr>
-          <w:ilvl w:val="0"/>
-          <w:numId w:val="5"/>
-        </w:numPr>
-        <w:rPr>
-          <w:u w:val="single"/>
-        </w:rPr>
-      </w:pPr>
-      <w:r>
-        <w:rPr>
-          <w:u w:val="single"/>
-        </w:rPr>
-        <w:t>Clean up</w:t>
-      </w:r>
-    </w:p>
-    <w:p>
-      <w:pPr>
+        <w:rPr>
+          <w:noProof/>
+        </w:rPr>
+      </w:pPr>
+      <w:r>
+        <w:rPr>
+          <w:noProof/>
+        </w:rPr>
+        <w:t>Step 3: Assign a frame to the rect</w:t>
+      </w:r>
+    </w:p>
+    <w:p>
+      <w:pPr>
+        <w:keepNext/>
         <w:spacing w:after="0"/>
-      </w:pPr>
-      <w:r>
-        <w:t>Last, but most important, remember to always release the resources before quitting the application.</w:t>
+        <w:rPr>
+          <w:noProof/>
+        </w:rPr>
+      </w:pPr>
+      <w:r>
+        <w:rPr>
+          <w:noProof/>
+        </w:rPr>
+        <w:t>We</w:t>
+      </w:r>
+      <w:r>
+        <w:rPr>
+          <w:noProof/>
+        </w:rPr>
+        <w:t xml:space="preserve"> can </w:t>
+      </w:r>
+      <w:r>
+        <w:rPr>
+          <w:noProof/>
+        </w:rPr>
+        <w:t xml:space="preserve">then </w:t>
+      </w:r>
+      <w:r>
+        <w:rPr>
+          <w:noProof/>
+        </w:rPr>
+        <w:t xml:space="preserve">make the rect display a particular frame by </w:t>
+      </w:r>
+      <w:r>
+        <w:rPr>
+          <w:noProof/>
+        </w:rPr>
+        <w:t>moving</w:t>
+      </w:r>
+      <w:r>
+        <w:rPr>
+          <w:noProof/>
+        </w:rPr>
+        <w:t xml:space="preserve"> it using the frame unit we’ve defined earlier (ie. Move 1 frame to the right, move 5 frames downward, etc.)</w:t>
+      </w:r>
+      <w:r>
+        <w:rPr>
+          <w:noProof/>
+        </w:rPr>
+        <w:t xml:space="preserve">. </w:t>
+      </w:r>
+    </w:p>
+    <w:p>
+      <w:pPr>
+        <w:keepNext/>
+        <w:rPr>
+          <w:noProof/>
+        </w:rPr>
+      </w:pPr>
+      <w:r>
+        <w:rPr>
+          <w:b/>
+          <w:bCs/>
+          <w:noProof/>
+        </w:rPr>
+        <w:t>NOTE</w:t>
+      </w:r>
+      <w:r>
+        <w:rPr>
+          <w:noProof/>
+        </w:rPr>
+        <w:t>: The first frame is frame 0, not frame 1.</w:t>
       </w:r>
     </w:p>
     <w:p>
@@ -1497,11 +1186,14 @@
         <w:jc w:val="center"/>
       </w:pPr>
       <w:r>
+        <w:rPr>
+          <w:noProof/>
+        </w:rPr>
         <w:drawing>
-          <wp:inline distT="0" distB="0" distL="0" distR="0" wp14:anchorId="3037EF13" wp14:editId="6CDB7149">
-            <wp:extent cx="2152950" cy="1609950"/>
-            <wp:effectExtent l="0" t="0" r="0" b="9525"/>
-            <wp:docPr id="18" name="Picture 18"/>
+          <wp:inline distT="0" distB="0" distL="0" distR="0" wp14:anchorId="508ED697" wp14:editId="12CB50AD">
+            <wp:extent cx="1991003" cy="181000"/>
+            <wp:effectExtent l="0" t="0" r="9525" b="9525"/>
+            <wp:docPr id="17" name="Picture 17"/>
             <wp:cNvGraphicFramePr>
               <a:graphicFrameLocks xmlns:a="http://schemas.openxmlformats.org/drawingml/2006/main" noChangeAspect="1"/>
             </wp:cNvGraphicFramePr>
@@ -1521,6 +1213,286 @@
                   <pic:spPr>
                     <a:xfrm>
                       <a:off x="0" y="0"/>
+                      <a:ext cx="1991003" cy="181000"/>
+                    </a:xfrm>
+                    <a:prstGeom prst="rect">
+                      <a:avLst/>
+                    </a:prstGeom>
+                  </pic:spPr>
+                </pic:pic>
+              </a:graphicData>
+            </a:graphic>
+          </wp:inline>
+        </w:drawing>
+      </w:r>
+    </w:p>
+    <w:p>
+      <w:pPr>
+        <w:pStyle w:val="Caption"/>
+        <w:jc w:val="center"/>
+      </w:pPr>
+      <w:r>
+        <w:t xml:space="preserve">Fig </w:t>
+      </w:r>
+      <w:fldSimple w:instr=" SEQ Fig \* ARABIC ">
+        <w:r>
+          <w:rPr>
+            <w:noProof/>
+          </w:rPr>
+          <w:t>5</w:t>
+        </w:r>
+      </w:fldSimple>
+      <w:r>
+        <w:t xml:space="preserve">. This will </w:t>
+      </w:r>
+      <w:r>
+        <w:t>display frame 3 in the sheet</w:t>
+      </w:r>
+      <w:r>
+        <w:t xml:space="preserve"> we’re using</w:t>
+      </w:r>
+    </w:p>
+    <w:p>
+      <w:pPr>
+        <w:pStyle w:val="Heading2"/>
+        <w:rPr>
+          <w:noProof/>
+        </w:rPr>
+      </w:pPr>
+      <w:r>
+        <w:rPr>
+          <w:noProof/>
+        </w:rPr>
+        <w:lastRenderedPageBreak/>
+        <w:t>Step 4: Display the frame</w:t>
+      </w:r>
+    </w:p>
+    <w:p>
+      <w:r>
+        <w:t xml:space="preserve">Displaying a frame of a sprite sheet is handled in a similar way as displaying an image, the only difference is you need to pass in the </w:t>
+      </w:r>
+      <w:proofErr w:type="spellStart"/>
+      <w:r>
+        <w:t>rect</w:t>
+      </w:r>
+      <w:proofErr w:type="spellEnd"/>
+      <w:r>
+        <w:t xml:space="preserve"> along with the sprite sheet, and any transform you want to apply to the sprite (scale, position, etc.)</w:t>
+      </w:r>
+    </w:p>
+    <w:p>
+      <w:pPr>
+        <w:keepNext/>
+        <w:spacing w:after="0"/>
+        <w:jc w:val="center"/>
+      </w:pPr>
+      <w:r>
+        <w:rPr>
+          <w:noProof/>
+        </w:rPr>
+        <w:drawing>
+          <wp:inline distT="0" distB="0" distL="0" distR="0" wp14:anchorId="26BEF42F" wp14:editId="06AA6B52">
+            <wp:extent cx="5106113" cy="495369"/>
+            <wp:effectExtent l="0" t="0" r="0" b="0"/>
+            <wp:docPr id="15" name="Picture 15"/>
+            <wp:cNvGraphicFramePr>
+              <a:graphicFrameLocks xmlns:a="http://schemas.openxmlformats.org/drawingml/2006/main" noChangeAspect="1"/>
+            </wp:cNvGraphicFramePr>
+            <a:graphic xmlns:a="http://schemas.openxmlformats.org/drawingml/2006/main">
+              <a:graphicData uri="http://schemas.openxmlformats.org/drawingml/2006/picture">
+                <pic:pic xmlns:pic="http://schemas.openxmlformats.org/drawingml/2006/picture">
+                  <pic:nvPicPr>
+                    <pic:cNvPr id="1" name=""/>
+                    <pic:cNvPicPr/>
+                  </pic:nvPicPr>
+                  <pic:blipFill>
+                    <a:blip r:embed="rId19"/>
+                    <a:stretch>
+                      <a:fillRect/>
+                    </a:stretch>
+                  </pic:blipFill>
+                  <pic:spPr>
+                    <a:xfrm>
+                      <a:off x="0" y="0"/>
+                      <a:ext cx="5106113" cy="495369"/>
+                    </a:xfrm>
+                    <a:prstGeom prst="rect">
+                      <a:avLst/>
+                    </a:prstGeom>
+                  </pic:spPr>
+                </pic:pic>
+              </a:graphicData>
+            </a:graphic>
+          </wp:inline>
+        </w:drawing>
+      </w:r>
+    </w:p>
+    <w:p>
+      <w:pPr>
+        <w:pStyle w:val="Caption"/>
+        <w:jc w:val="center"/>
+      </w:pPr>
+      <w:r>
+        <w:t xml:space="preserve">Fig </w:t>
+      </w:r>
+      <w:fldSimple w:instr=" SEQ Fig \* ARABIC ">
+        <w:r>
+          <w:rPr>
+            <w:noProof/>
+          </w:rPr>
+          <w:t>6</w:t>
+        </w:r>
+      </w:fldSimple>
+      <w:r>
+        <w:t xml:space="preserve">. </w:t>
+      </w:r>
+      <w:r>
+        <w:t xml:space="preserve">How to display a </w:t>
+      </w:r>
+      <w:r>
+        <w:t>frame of a sprite sheet</w:t>
+      </w:r>
+    </w:p>
+    <w:p>
+      <w:pPr>
+        <w:keepNext/>
+        <w:spacing w:after="0"/>
+        <w:jc w:val="center"/>
+      </w:pPr>
+      <w:r>
+        <w:rPr>
+          <w:noProof/>
+        </w:rPr>
+        <w:drawing>
+          <wp:inline distT="0" distB="0" distL="0" distR="0" wp14:anchorId="669C97F2" wp14:editId="207E0EEF">
+            <wp:extent cx="3343742" cy="1295581"/>
+            <wp:effectExtent l="0" t="0" r="9525" b="0"/>
+            <wp:docPr id="22" name="Picture 22"/>
+            <wp:cNvGraphicFramePr>
+              <a:graphicFrameLocks xmlns:a="http://schemas.openxmlformats.org/drawingml/2006/main" noChangeAspect="1"/>
+            </wp:cNvGraphicFramePr>
+            <a:graphic xmlns:a="http://schemas.openxmlformats.org/drawingml/2006/main">
+              <a:graphicData uri="http://schemas.openxmlformats.org/drawingml/2006/picture">
+                <pic:pic xmlns:pic="http://schemas.openxmlformats.org/drawingml/2006/picture">
+                  <pic:nvPicPr>
+                    <pic:cNvPr id="1" name=""/>
+                    <pic:cNvPicPr/>
+                  </pic:nvPicPr>
+                  <pic:blipFill>
+                    <a:blip r:embed="rId20"/>
+                    <a:stretch>
+                      <a:fillRect/>
+                    </a:stretch>
+                  </pic:blipFill>
+                  <pic:spPr>
+                    <a:xfrm>
+                      <a:off x="0" y="0"/>
+                      <a:ext cx="3343742" cy="1295581"/>
+                    </a:xfrm>
+                    <a:prstGeom prst="rect">
+                      <a:avLst/>
+                    </a:prstGeom>
+                  </pic:spPr>
+                </pic:pic>
+              </a:graphicData>
+            </a:graphic>
+          </wp:inline>
+        </w:drawing>
+      </w:r>
+    </w:p>
+    <w:p>
+      <w:pPr>
+        <w:pStyle w:val="Caption"/>
+        <w:jc w:val="center"/>
+      </w:pPr>
+      <w:r>
+        <w:t xml:space="preserve">Fig </w:t>
+      </w:r>
+      <w:fldSimple w:instr=" SEQ Fig \* ARABIC ">
+        <w:r>
+          <w:rPr>
+            <w:noProof/>
+          </w:rPr>
+          <w:t>7</w:t>
+        </w:r>
+      </w:fldSimple>
+      <w:r>
+        <w:t xml:space="preserve">. For this example, </w:t>
+      </w:r>
+      <w:r>
+        <w:t>a frame will have</w:t>
+      </w:r>
+      <w:r>
+        <w:t xml:space="preserve"> a size of 170x300 </w:t>
+      </w:r>
+      <w:r>
+        <w:t xml:space="preserve">and displayed </w:t>
+      </w:r>
+      <w:r>
+        <w:t>at a random location on the screen</w:t>
+      </w:r>
+    </w:p>
+    <w:p/>
+    <w:p>
+      <w:pPr>
+        <w:pStyle w:val="Heading2"/>
+        <w:numPr>
+          <w:ilvl w:val="0"/>
+          <w:numId w:val="5"/>
+        </w:numPr>
+        <w:rPr>
+          <w:u w:val="single"/>
+        </w:rPr>
+      </w:pPr>
+      <w:r>
+        <w:rPr>
+          <w:u w:val="single"/>
+        </w:rPr>
+        <w:t>Clean up</w:t>
+      </w:r>
+    </w:p>
+    <w:p>
+      <w:pPr>
+        <w:spacing w:after="0"/>
+      </w:pPr>
+      <w:r>
+        <w:t>Last, but most important, remember to always release the resources before quitting the application.</w:t>
+      </w:r>
+    </w:p>
+    <w:p>
+      <w:pPr>
+        <w:keepNext/>
+        <w:spacing w:after="0"/>
+        <w:jc w:val="center"/>
+      </w:pPr>
+      <w:r>
+        <w:rPr>
+          <w:noProof/>
+        </w:rPr>
+        <w:drawing>
+          <wp:inline distT="0" distB="0" distL="0" distR="0" wp14:anchorId="3037EF13" wp14:editId="6CDB7149">
+            <wp:extent cx="2152950" cy="1609950"/>
+            <wp:effectExtent l="0" t="0" r="0" b="9525"/>
+            <wp:docPr id="18" name="Picture 18"/>
+            <wp:cNvGraphicFramePr>
+              <a:graphicFrameLocks xmlns:a="http://schemas.openxmlformats.org/drawingml/2006/main" noChangeAspect="1"/>
+            </wp:cNvGraphicFramePr>
+            <a:graphic xmlns:a="http://schemas.openxmlformats.org/drawingml/2006/main">
+              <a:graphicData uri="http://schemas.openxmlformats.org/drawingml/2006/picture">
+                <pic:pic xmlns:pic="http://schemas.openxmlformats.org/drawingml/2006/picture">
+                  <pic:nvPicPr>
+                    <pic:cNvPr id="1" name=""/>
+                    <pic:cNvPicPr/>
+                  </pic:nvPicPr>
+                  <pic:blipFill>
+                    <a:blip r:embed="rId21"/>
+                    <a:stretch>
+                      <a:fillRect/>
+                    </a:stretch>
+                  </pic:blipFill>
+                  <pic:spPr>
+                    <a:xfrm>
+                      <a:off x="0" y="0"/>
                       <a:ext cx="2152950" cy="1609950"/>
                     </a:xfrm>
                     <a:prstGeom prst="rect">
@@ -1542,32 +1514,338 @@
       <w:r>
         <w:t xml:space="preserve">Fig </w:t>
       </w:r>
-      <w:r>
-        <w:fldChar w:fldCharType="begin"/>
-      </w:r>
-      <w:r>
-        <w:instrText xml:space="preserve"> SEQ Fig \* ARABIC </w:instrText>
-      </w:r>
-      <w:r>
-        <w:fldChar w:fldCharType="separate"/>
-      </w:r>
-      <w:r>
-        <w:rPr>
-          <w:noProof/>
-        </w:rPr>
-        <w:t>8</w:t>
-      </w:r>
-      <w:r>
-        <w:fldChar w:fldCharType="end"/>
-      </w:r>
+      <w:fldSimple w:instr=" SEQ Fig \* ARABIC ">
+        <w:r>
+          <w:rPr>
+            <w:noProof/>
+          </w:rPr>
+          <w:t>8</w:t>
+        </w:r>
+      </w:fldSimple>
       <w:r>
         <w:t>. Releasing resources before quitting application</w:t>
       </w:r>
     </w:p>
-    <w:p/>
-    <w:p/>
+    <w:p>
+      <w:pPr>
+        <w:pStyle w:val="Heading1"/>
+      </w:pPr>
+      <w:r>
+        <w:t>What we found:</w:t>
+      </w:r>
+    </w:p>
+    <w:p>
+      <w:pPr>
+        <w:pStyle w:val="ListParagraph"/>
+        <w:numPr>
+          <w:ilvl w:val="0"/>
+          <w:numId w:val="4"/>
+        </w:numPr>
+        <w:jc w:val="both"/>
+      </w:pPr>
+      <w:r>
+        <w:t>A</w:t>
+      </w:r>
+      <w:r>
+        <w:t xml:space="preserve"> sprite can be</w:t>
+      </w:r>
+      <w:r>
+        <w:t xml:space="preserve"> any </w:t>
+      </w:r>
+      <w:r>
+        <w:t>size</w:t>
+      </w:r>
+      <w:r>
+        <w:t xml:space="preserve">, but to match the hardware's constraints, it needs to be </w:t>
+      </w:r>
+      <w:r>
+        <w:t xml:space="preserve">a square image with dimensions </w:t>
+      </w:r>
+      <w:r>
+        <w:t xml:space="preserve">matching </w:t>
+      </w:r>
+      <w:r>
+        <w:t>power</w:t>
+      </w:r>
+      <w:r>
+        <w:t>s</w:t>
+      </w:r>
+      <w:r>
+        <w:t xml:space="preserve"> of 2</w:t>
+      </w:r>
+      <w:r>
+        <w:t>. This means i</w:t>
+      </w:r>
+      <w:r>
+        <w:t xml:space="preserve">f a sprite </w:t>
+      </w:r>
+      <w:proofErr w:type="gramStart"/>
+      <w:r>
+        <w:t>wasn't</w:t>
+      </w:r>
+      <w:proofErr w:type="gramEnd"/>
+      <w:r>
+        <w:t xml:space="preserve"> that size</w:t>
+      </w:r>
+      <w:r>
+        <w:t xml:space="preserve"> to start with</w:t>
+      </w:r>
+      <w:r>
+        <w:t xml:space="preserve">, it would be </w:t>
+      </w:r>
+      <w:r>
+        <w:t>padded to</w:t>
+      </w:r>
+      <w:r>
+        <w:t xml:space="preserve"> match the constraints, in other words,</w:t>
+      </w:r>
+      <w:r>
+        <w:t xml:space="preserve"> become</w:t>
+      </w:r>
+      <w:r>
+        <w:t xml:space="preserve"> a</w:t>
+      </w:r>
+      <w:r>
+        <w:t xml:space="preserve"> </w:t>
+      </w:r>
+      <w:r>
+        <w:t>waste of memory</w:t>
+      </w:r>
+      <w:r>
+        <w:t>. B</w:t>
+      </w:r>
+      <w:r>
+        <w:t xml:space="preserve">y packing multiple sprites </w:t>
+      </w:r>
+      <w:r>
+        <w:t xml:space="preserve">closely </w:t>
+      </w:r>
+      <w:r>
+        <w:t>together</w:t>
+      </w:r>
+      <w:r>
+        <w:t xml:space="preserve"> into a sprite sheet</w:t>
+      </w:r>
+      <w:r>
+        <w:t>, we can reduce this overhead</w:t>
+      </w:r>
+      <w:r>
+        <w:t>.</w:t>
+      </w:r>
+    </w:p>
+    <w:p>
+      <w:pPr>
+        <w:pStyle w:val="ListParagraph"/>
+        <w:numPr>
+          <w:ilvl w:val="0"/>
+          <w:numId w:val="4"/>
+        </w:numPr>
+        <w:jc w:val="both"/>
+      </w:pPr>
+      <w:r>
+        <w:t>A</w:t>
+      </w:r>
+      <w:r>
+        <w:t xml:space="preserve"> </w:t>
+      </w:r>
+      <w:r>
+        <w:t xml:space="preserve">GPU </w:t>
+      </w:r>
+      <w:r>
+        <w:t>needs to know 3 things when draw</w:t>
+      </w:r>
+      <w:r>
+        <w:t>ing</w:t>
+      </w:r>
+      <w:r>
+        <w:t xml:space="preserve"> a sprite: </w:t>
+      </w:r>
+    </w:p>
+    <w:p>
+      <w:pPr>
+        <w:pStyle w:val="ListParagraph"/>
+        <w:numPr>
+          <w:ilvl w:val="1"/>
+          <w:numId w:val="4"/>
+        </w:numPr>
+        <w:jc w:val="both"/>
+      </w:pPr>
+      <w:r>
+        <w:t>W</w:t>
+      </w:r>
+      <w:r>
+        <w:t>hich sprite to draw</w:t>
+      </w:r>
+    </w:p>
+    <w:p>
+      <w:pPr>
+        <w:pStyle w:val="ListParagraph"/>
+        <w:numPr>
+          <w:ilvl w:val="1"/>
+          <w:numId w:val="4"/>
+        </w:numPr>
+        <w:jc w:val="both"/>
+      </w:pPr>
+      <w:r>
+        <w:t>W</w:t>
+      </w:r>
+      <w:r>
+        <w:t>hich part of the sprite to draw</w:t>
+      </w:r>
+    </w:p>
+    <w:p>
+      <w:pPr>
+        <w:pStyle w:val="ListParagraph"/>
+        <w:numPr>
+          <w:ilvl w:val="1"/>
+          <w:numId w:val="4"/>
+        </w:numPr>
+        <w:jc w:val="both"/>
+      </w:pPr>
+      <w:r>
+        <w:t>Which part of</w:t>
+      </w:r>
+      <w:r>
+        <w:t xml:space="preserve"> on the screen to draw it</w:t>
+      </w:r>
+      <w:r>
+        <w:t xml:space="preserve"> on</w:t>
+      </w:r>
+    </w:p>
+    <w:p>
+      <w:pPr>
+        <w:pStyle w:val="ListParagraph"/>
+        <w:numPr>
+          <w:ilvl w:val="0"/>
+          <w:numId w:val="4"/>
+        </w:numPr>
+        <w:jc w:val="both"/>
+      </w:pPr>
+      <w:r>
+        <w:t xml:space="preserve">If </w:t>
+      </w:r>
+      <w:r>
+        <w:t>there</w:t>
+      </w:r>
+      <w:r>
+        <w:t xml:space="preserve"> were </w:t>
+      </w:r>
+      <w:r>
+        <w:t xml:space="preserve">many </w:t>
+      </w:r>
+      <w:r>
+        <w:t>sprites</w:t>
+      </w:r>
+      <w:r>
+        <w:t xml:space="preserve"> to draw at the same time</w:t>
+      </w:r>
+      <w:r>
+        <w:t xml:space="preserve">, it would drastically increase </w:t>
+      </w:r>
+      <w:r>
+        <w:t>the draw time</w:t>
+      </w:r>
+      <w:r>
+        <w:t xml:space="preserve">, </w:t>
+      </w:r>
+      <w:r>
+        <w:t xml:space="preserve">because </w:t>
+      </w:r>
+      <w:r>
+        <w:t xml:space="preserve">the same </w:t>
+      </w:r>
+      <w:r>
+        <w:t xml:space="preserve">number </w:t>
+      </w:r>
+      <w:r>
+        <w:t>of operations</w:t>
+      </w:r>
+      <w:r>
+        <w:t xml:space="preserve"> would</w:t>
+      </w:r>
+      <w:r>
+        <w:t xml:space="preserve"> need to be repeated for </w:t>
+      </w:r>
+      <w:r>
+        <w:lastRenderedPageBreak/>
+        <w:t xml:space="preserve">each </w:t>
+      </w:r>
+      <w:r>
+        <w:t>sprite</w:t>
+      </w:r>
+      <w:r>
+        <w:t>. By using a sprite sheet, we only need to set the reference to one massive sprite</w:t>
+      </w:r>
+      <w:r>
+        <w:t>,</w:t>
+      </w:r>
+      <w:r>
+        <w:t xml:space="preserve"> and if the sprite is laid out in a grid,</w:t>
+      </w:r>
+      <w:r>
+        <w:t xml:space="preserve"> figuring out which part of the sprite atlas to draw is </w:t>
+      </w:r>
+      <w:r>
+        <w:t>much faster since the calculation for the sizes would've already been done before gameplay</w:t>
+      </w:r>
+      <w:r>
+        <w:t xml:space="preserve"> starts</w:t>
+      </w:r>
+      <w:r>
+        <w:t>.</w:t>
+      </w:r>
+    </w:p>
+    <w:p>
+      <w:pPr>
+        <w:pStyle w:val="ListParagraph"/>
+        <w:numPr>
+          <w:ilvl w:val="0"/>
+          <w:numId w:val="4"/>
+        </w:numPr>
+        <w:jc w:val="both"/>
+      </w:pPr>
+      <w:r>
+        <w:t>W</w:t>
+      </w:r>
+      <w:r>
+        <w:t>hat's not to do with sprite sheets is loading them during runtime</w:t>
+      </w:r>
+      <w:r>
+        <w:t xml:space="preserve">, since </w:t>
+      </w:r>
+      <w:r>
+        <w:t>it eats a massive chunk in loading time</w:t>
+      </w:r>
+      <w:r>
+        <w:t>. I</w:t>
+      </w:r>
+      <w:r>
+        <w:t>f there's a need to do this, it</w:t>
+      </w:r>
+      <w:r>
+        <w:t>’s</w:t>
+      </w:r>
+      <w:r>
+        <w:t xml:space="preserve"> recommend</w:t>
+      </w:r>
+      <w:r>
+        <w:t>ed to</w:t>
+      </w:r>
+      <w:r>
+        <w:t xml:space="preserve"> load individual images</w:t>
+      </w:r>
+      <w:r>
+        <w:t xml:space="preserve"> to save loading time</w:t>
+      </w:r>
+      <w:r>
+        <w:t xml:space="preserve"> (if that’s your concern)</w:t>
+      </w:r>
+      <w:r>
+        <w:t>.</w:t>
+      </w:r>
+    </w:p>
     <w:sectPr>
-      <w:footerReference w:type="default" r:id="rId19"/>
+      <w:footerReference w:type="default" r:id="rId22"/>
       <w:pgSz w:w="11906" w:h="16838"/>
       <w:pgMar w:top="1440" w:right="1440" w:bottom="1440" w:left="1440" w:header="708" w:footer="708" w:gutter="0"/>
       <w:cols w:space="708"/>
@@ -1575,6 +1853,31 @@
     </w:sectPr>
   </w:body>
 </w:document>
+</file>
+
+<file path=word/endnotes.xml><?xml version="1.0" encoding="utf-8"?>
+<w:endnotes xmlns:wpc="http://schemas.microsoft.com/office/word/2010/wordprocessingCanvas" xmlns:cx="http://schemas.microsoft.com/office/drawing/2014/chartex" xmlns:cx1="http://schemas.microsoft.com/office/drawing/2015/9/8/chartex" xmlns:cx2="http://schemas.microsoft.com/office/drawing/2015/10/21/chartex" xmlns:cx3="http://schemas.microsoft.com/office/drawing/2016/5/9/chartex" xmlns:cx4="http://schemas.microsoft.com/office/drawing/2016/5/10/chartex" xmlns:cx5="http://schemas.microsoft.com/office/drawing/2016/5/11/chartex" xmlns:cx6="http://schemas.microsoft.com/office/drawing/2016/5/12/chartex" xmlns:cx7="http://schemas.microsoft.com/office/drawing/2016/5/13/chartex" xmlns:cx8="http://schemas.microsoft.com/office/drawing/2016/5/14/chartex" xmlns:mc="http://schemas.openxmlformats.org/markup-compatibility/2006" xmlns:aink="http://schemas.microsoft.com/office/drawing/2016/ink" xmlns:am3d="http://schemas.microsoft.com/office/drawing/2017/model3d" xmlns:o="urn:schemas-microsoft-com:office:office" xmlns:r="http://schemas.openxmlformats.org/officeDocument/2006/relationships" xmlns:m="http://schemas.openxmlformats.org/officeDocument/2006/math" xmlns:v="urn:schemas-microsoft-com:vml" xmlns:wp14="http://schemas.microsoft.com/office/word/2010/wordprocessingDrawing" xmlns:wp="http://schemas.openxmlformats.org/drawingml/2006/wordprocessingDrawing" xmlns:w10="urn:schemas-microsoft-com:office:word" xmlns:w="http://schemas.openxmlformats.org/wordprocessingml/2006/main" xmlns:w14="http://schemas.microsoft.com/office/word/2010/wordml" xmlns:w15="http://schemas.microsoft.com/office/word/2012/wordml" xmlns:w16cex="http://schemas.microsoft.com/office/word/2018/wordml/cex" xmlns:w16cid="http://schemas.microsoft.com/office/word/2016/wordml/cid" xmlns:w16="http://schemas.microsoft.com/office/word/2018/wordml" xmlns:w16se="http://schemas.microsoft.com/office/word/2015/wordml/symex" xmlns:wpg="http://schemas.microsoft.com/office/word/2010/wordprocessingGroup" xmlns:wpi="http://schemas.microsoft.com/office/word/2010/wordprocessingInk" xmlns:wne="http://schemas.microsoft.com/office/word/2006/wordml" xmlns:wps="http://schemas.microsoft.com/office/word/2010/wordprocessingShape" mc:Ignorable="w14 w15 w16se w16cid w16 w16cex wp14">
+  <w:endnote w:type="separator" w:id="-1">
+    <w:p>
+      <w:pPr>
+        <w:spacing w:after="0" w:line="240" w:lineRule="auto"/>
+      </w:pPr>
+      <w:r>
+        <w:separator/>
+      </w:r>
+    </w:p>
+  </w:endnote>
+  <w:endnote w:type="continuationSeparator" w:id="0">
+    <w:p>
+      <w:pPr>
+        <w:spacing w:after="0" w:line="240" w:lineRule="auto"/>
+      </w:pPr>
+      <w:r>
+        <w:continuationSeparator/>
+      </w:r>
+    </w:p>
+  </w:endnote>
+</w:endnotes>
 </file>
 
 <file path=word/footer1.xml><?xml version="1.0" encoding="utf-8"?>
@@ -1701,6 +2004,31 @@
 </w:ftr>
 </file>
 
+<file path=word/footnotes.xml><?xml version="1.0" encoding="utf-8"?>
+<w:footnotes xmlns:wpc="http://schemas.microsoft.com/office/word/2010/wordprocessingCanvas" xmlns:cx="http://schemas.microsoft.com/office/drawing/2014/chartex" xmlns:cx1="http://schemas.microsoft.com/office/drawing/2015/9/8/chartex" xmlns:cx2="http://schemas.microsoft.com/office/drawing/2015/10/21/chartex" xmlns:cx3="http://schemas.microsoft.com/office/drawing/2016/5/9/chartex" xmlns:cx4="http://schemas.microsoft.com/office/drawing/2016/5/10/chartex" xmlns:cx5="http://schemas.microsoft.com/office/drawing/2016/5/11/chartex" xmlns:cx6="http://schemas.microsoft.com/office/drawing/2016/5/12/chartex" xmlns:cx7="http://schemas.microsoft.com/office/drawing/2016/5/13/chartex" xmlns:cx8="http://schemas.microsoft.com/office/drawing/2016/5/14/chartex" xmlns:mc="http://schemas.openxmlformats.org/markup-compatibility/2006" xmlns:aink="http://schemas.microsoft.com/office/drawing/2016/ink" xmlns:am3d="http://schemas.microsoft.com/office/drawing/2017/model3d" xmlns:o="urn:schemas-microsoft-com:office:office" xmlns:r="http://schemas.openxmlformats.org/officeDocument/2006/relationships" xmlns:m="http://schemas.openxmlformats.org/officeDocument/2006/math" xmlns:v="urn:schemas-microsoft-com:vml" xmlns:wp14="http://schemas.microsoft.com/office/word/2010/wordprocessingDrawing" xmlns:wp="http://schemas.openxmlformats.org/drawingml/2006/wordprocessingDrawing" xmlns:w10="urn:schemas-microsoft-com:office:word" xmlns:w="http://schemas.openxmlformats.org/wordprocessingml/2006/main" xmlns:w14="http://schemas.microsoft.com/office/word/2010/wordml" xmlns:w15="http://schemas.microsoft.com/office/word/2012/wordml" xmlns:w16cex="http://schemas.microsoft.com/office/word/2018/wordml/cex" xmlns:w16cid="http://schemas.microsoft.com/office/word/2016/wordml/cid" xmlns:w16="http://schemas.microsoft.com/office/word/2018/wordml" xmlns:w16se="http://schemas.microsoft.com/office/word/2015/wordml/symex" xmlns:wpg="http://schemas.microsoft.com/office/word/2010/wordprocessingGroup" xmlns:wpi="http://schemas.microsoft.com/office/word/2010/wordprocessingInk" xmlns:wne="http://schemas.microsoft.com/office/word/2006/wordml" xmlns:wps="http://schemas.microsoft.com/office/word/2010/wordprocessingShape" mc:Ignorable="w14 w15 w16se w16cid w16 w16cex wp14">
+  <w:footnote w:type="separator" w:id="-1">
+    <w:p>
+      <w:pPr>
+        <w:spacing w:after="0" w:line="240" w:lineRule="auto"/>
+      </w:pPr>
+      <w:r>
+        <w:separator/>
+      </w:r>
+    </w:p>
+  </w:footnote>
+  <w:footnote w:type="continuationSeparator" w:id="0">
+    <w:p>
+      <w:pPr>
+        <w:spacing w:after="0" w:line="240" w:lineRule="auto"/>
+      </w:pPr>
+      <w:r>
+        <w:continuationSeparator/>
+      </w:r>
+    </w:p>
+  </w:footnote>
+</w:footnotes>
+</file>
+
 <file path=word/numbering.xml><?xml version="1.0" encoding="utf-8"?>
 <w:numbering xmlns:wpc="http://schemas.microsoft.com/office/word/2010/wordprocessingCanvas" xmlns:cx="http://schemas.microsoft.com/office/drawing/2014/chartex" xmlns:cx1="http://schemas.microsoft.com/office/drawing/2015/9/8/chartex" xmlns:cx2="http://schemas.microsoft.com/office/drawing/2015/10/21/chartex" xmlns:cx3="http://schemas.microsoft.com/office/drawing/2016/5/9/chartex" xmlns:cx4="http://schemas.microsoft.com/office/drawing/2016/5/10/chartex" xmlns:cx5="http://schemas.microsoft.com/office/drawing/2016/5/11/chartex" xmlns:cx6="http://schemas.microsoft.com/office/drawing/2016/5/12/chartex" xmlns:cx7="http://schemas.microsoft.com/office/drawing/2016/5/13/chartex" xmlns:cx8="http://schemas.microsoft.com/office/drawing/2016/5/14/chartex" xmlns:mc="http://schemas.openxmlformats.org/markup-compatibility/2006" xmlns:aink="http://schemas.microsoft.com/office/drawing/2016/ink" xmlns:am3d="http://schemas.microsoft.com/office/drawing/2017/model3d" xmlns:o="urn:schemas-microsoft-com:office:office" xmlns:r="http://schemas.openxmlformats.org/officeDocument/2006/relationships" xmlns:m="http://schemas.openxmlformats.org/officeDocument/2006/math" xmlns:v="urn:schemas-microsoft-com:vml" xmlns:wp14="http://schemas.microsoft.com/office/word/2010/wordprocessingDrawing" xmlns:wp="http://schemas.openxmlformats.org/drawingml/2006/wordprocessingDrawing" xmlns:w10="urn:schemas-microsoft-com:office:word" xmlns:w="http://schemas.openxmlformats.org/wordprocessingml/2006/main" xmlns:w14="http://schemas.microsoft.com/office/word/2010/wordml" xmlns:w15="http://schemas.microsoft.com/office/word/2012/wordml" xmlns:w16cex="http://schemas.microsoft.com/office/word/2018/wordml/cex" xmlns:w16cid="http://schemas.microsoft.com/office/word/2016/wordml/cid" xmlns:w16="http://schemas.microsoft.com/office/word/2018/wordml" xmlns:w16se="http://schemas.microsoft.com/office/word/2015/wordml/symex" xmlns:wpg="http://schemas.microsoft.com/office/word/2010/wordprocessingGroup" xmlns:wpi="http://schemas.microsoft.com/office/word/2010/wordprocessingInk" xmlns:wne="http://schemas.microsoft.com/office/word/2006/wordml" xmlns:wps="http://schemas.microsoft.com/office/word/2010/wordprocessingShape" mc:Ignorable="w14 w15 w16se w16cid w16 w16cex wp14">
   <w:abstractNum w:abstractNumId="0" w15:restartNumberingAfterBreak="0">
@@ -1920,7 +2248,7 @@
         <w:rFonts w:ascii="Calibri" w:eastAsiaTheme="minorEastAsia" w:hAnsi="Calibri" w:cs="Calibri" w:hint="default"/>
       </w:rPr>
     </w:lvl>
-    <w:lvl w:ilvl="1" w:tplc="0C090003" w:tentative="1">
+    <w:lvl w:ilvl="1" w:tplc="0C090003">
       <w:start w:val="1"/>
       <w:numFmt w:val="bullet"/>
       <w:lvlText w:val="o"/>
@@ -1932,7 +2260,7 @@
         <w:rFonts w:ascii="Courier New" w:hAnsi="Courier New" w:cs="Courier New" w:hint="default"/>
       </w:rPr>
     </w:lvl>
-    <w:lvl w:ilvl="2" w:tplc="0C090005" w:tentative="1">
+    <w:lvl w:ilvl="2" w:tplc="0C090005">
       <w:start w:val="1"/>
       <w:numFmt w:val="bullet"/>
       <w:lvlText w:val=""/>

</xml_diff>